<commit_message>
MODIFY trunk/Minutes/2010_11_22.docx Add rule
</commit_message>
<xml_diff>
--- a/Minutes/2010_11_22.docx
+++ b/Minutes/2010_11_22.docx
@@ -140,6 +140,54 @@
           <w:lang w:val="en-US"/>
         </w:rPr>
         <w:t>Write process specifications for Process 1,3,4,6</w:t>
+      </w:r>
+    </w:p>
+    <w:p>
+      <w:pPr>
+        <w:pStyle w:val="ListParagraph"/>
+        <w:numPr>
+          <w:ilvl w:val="0"/>
+          <w:numId w:val="1"/>
+        </w:numPr>
+        <w:rPr>
+          <w:lang w:val="en-US"/>
+        </w:rPr>
+      </w:pPr>
+      <w:r>
+        <w:rPr>
+          <w:lang w:val="en-US"/>
+        </w:rPr>
+        <w:t>Rule:</w:t>
+      </w:r>
+    </w:p>
+    <w:p>
+      <w:pPr>
+        <w:pStyle w:val="ListParagraph"/>
+        <w:numPr>
+          <w:ilvl w:val="1"/>
+          <w:numId w:val="1"/>
+        </w:numPr>
+        <w:rPr>
+          <w:lang w:val="en-US"/>
+        </w:rPr>
+      </w:pPr>
+      <w:r>
+        <w:rPr>
+          <w:lang w:val="en-US"/>
+        </w:rPr>
+        <w:t>Any docume</w:t>
+      </w:r>
+      <w:r>
+        <w:rPr>
+          <w:lang w:val="en-US"/>
+        </w:rPr>
+        <w:t>nts must be uploaded before 11h45</w:t>
+      </w:r>
+      <w:r>
+        <w:rPr>
+          <w:lang w:val="en-US"/>
+        </w:rPr>
+        <w:t>pm.</w:t>
       </w:r>
     </w:p>
     <w:sectPr>

</xml_diff>